<commit_message>
Link tham Khảo + Hoạch định trên README.md
</commit_message>
<xml_diff>
--- a/Links/Reference links.docx
+++ b/Links/Reference links.docx
@@ -520,8 +520,6 @@
           <w:rFonts w:ascii="Times New Roman" w:hAnsi="Times New Roman" w:cs="Times New Roman"/>
         </w:rPr>
       </w:pPr>
-      <w:bookmarkStart w:id="0" w:name="_GoBack"/>
-      <w:bookmarkEnd w:id="0"/>
     </w:p>
     <w:p>
       <w:pPr>
@@ -606,6 +604,8 @@
       <w:pPr>
         <w:rPr>
           <w:rFonts w:ascii="Times New Roman" w:hAnsi="Times New Roman" w:cs="Times New Roman"/>
+          <w:color w:val="0563C1" w:themeColor="hyperlink"/>
+          <w:u w:val="single"/>
         </w:rPr>
       </w:pPr>
       <w:r>
@@ -630,6 +630,109 @@
         <w:pStyle w:val="ListParagraph"/>
         <w:numPr>
           <w:ilvl w:val="0"/>
+          <w:numId w:val="7"/>
+        </w:numPr>
+        <w:ind w:left="720"/>
+        <w:rPr>
+          <w:rFonts w:ascii="Times New Roman" w:hAnsi="Times New Roman" w:cs="Times New Roman"/>
+          <w:b/>
+          <w:i/>
+          <w:sz w:val="28"/>
+          <w:szCs w:val="28"/>
+        </w:rPr>
+      </w:pPr>
+      <w:r>
+        <w:rPr>
+          <w:rFonts w:ascii="Times New Roman" w:hAnsi="Times New Roman" w:cs="Times New Roman"/>
+          <w:b/>
+          <w:i/>
+          <w:sz w:val="28"/>
+          <w:szCs w:val="28"/>
+        </w:rPr>
+        <w:lastRenderedPageBreak/>
+        <w:t>Secondary</w:t>
+      </w:r>
+    </w:p>
+    <w:p>
+      <w:pPr>
+        <w:rPr>
+          <w:rFonts w:ascii="Times New Roman" w:hAnsi="Times New Roman" w:cs="Times New Roman"/>
+        </w:rPr>
+      </w:pPr>
+      <w:hyperlink r:id="rId16" w:history="1">
+        <w:r>
+          <w:rPr>
+            <w:rStyle w:val="Hyperlink"/>
+            <w:rFonts w:ascii="Times New Roman" w:hAnsi="Times New Roman" w:cs="Times New Roman"/>
+          </w:rPr>
+          <w:t>http://www.math.tu-cottbus.de/~kd/parallel/mpi/mpi-course.book_2.html</w:t>
+        </w:r>
+      </w:hyperlink>
+    </w:p>
+    <w:bookmarkStart w:id="0" w:name="_GoBack"/>
+    <w:p>
+      <w:pPr>
+        <w:rPr>
+          <w:rFonts w:ascii="Times New Roman" w:hAnsi="Times New Roman" w:cs="Times New Roman"/>
+        </w:rPr>
+      </w:pPr>
+      <w:r>
+        <w:rPr>
+          <w:rFonts w:ascii="Times New Roman" w:hAnsi="Times New Roman" w:cs="Times New Roman"/>
+        </w:rPr>
+        <w:fldChar w:fldCharType="begin"/>
+      </w:r>
+      <w:r>
+        <w:rPr>
+          <w:rFonts w:ascii="Times New Roman" w:hAnsi="Times New Roman" w:cs="Times New Roman"/>
+        </w:rPr>
+        <w:instrText xml:space="preserve"> HYPERLINK "</w:instrText>
+      </w:r>
+      <w:r>
+        <w:rPr>
+          <w:rFonts w:ascii="Times New Roman" w:hAnsi="Times New Roman" w:cs="Times New Roman"/>
+        </w:rPr>
+        <w:instrText>https://www.mpich.org/static/docs/v3.2/</w:instrText>
+      </w:r>
+      <w:r>
+        <w:rPr>
+          <w:rFonts w:ascii="Times New Roman" w:hAnsi="Times New Roman" w:cs="Times New Roman"/>
+        </w:rPr>
+        <w:instrText xml:space="preserve">" </w:instrText>
+      </w:r>
+      <w:r>
+        <w:rPr>
+          <w:rFonts w:ascii="Times New Roman" w:hAnsi="Times New Roman" w:cs="Times New Roman"/>
+        </w:rPr>
+        <w:fldChar w:fldCharType="separate"/>
+      </w:r>
+      <w:r>
+        <w:rPr>
+          <w:rStyle w:val="Hyperlink"/>
+          <w:rFonts w:ascii="Times New Roman" w:hAnsi="Times New Roman" w:cs="Times New Roman"/>
+        </w:rPr>
+        <w:t>https://www.mpich.org/static/docs/v3.2/</w:t>
+      </w:r>
+      <w:r>
+        <w:rPr>
+          <w:rFonts w:ascii="Times New Roman" w:hAnsi="Times New Roman" w:cs="Times New Roman"/>
+        </w:rPr>
+        <w:fldChar w:fldCharType="end"/>
+      </w:r>
+    </w:p>
+    <w:bookmarkEnd w:id="0"/>
+    <w:p>
+      <w:pPr>
+        <w:rPr>
+          <w:rFonts w:ascii="Times New Roman" w:hAnsi="Times New Roman" w:cs="Times New Roman"/>
+        </w:rPr>
+      </w:pPr>
+    </w:p>
+    <w:p>
+      <w:pPr>
+        <w:pStyle w:val="ListParagraph"/>
+        <w:numPr>
+          <w:ilvl w:val="0"/>
           <w:numId w:val="2"/>
         </w:numPr>
         <w:ind w:left="360"/>
@@ -647,7 +750,6 @@
           <w:sz w:val="28"/>
           <w:szCs w:val="28"/>
         </w:rPr>
-        <w:lastRenderedPageBreak/>
         <w:t>OpenMP</w:t>
       </w:r>
     </w:p>
@@ -702,7 +804,7 @@
         </w:rPr>
         <w:t xml:space="preserve">: </w:t>
       </w:r>
-      <w:hyperlink r:id="rId16" w:history="1">
+      <w:hyperlink r:id="rId17" w:history="1">
         <w:r>
           <w:rPr>
             <w:rStyle w:val="Hyperlink"/>
@@ -725,7 +827,7 @@
         <w:tab/>
         <w:t xml:space="preserve">   </w:t>
       </w:r>
-      <w:hyperlink r:id="rId17" w:history="1">
+      <w:hyperlink r:id="rId18" w:history="1">
         <w:r>
           <w:rPr>
             <w:rStyle w:val="Hyperlink"/>
@@ -822,7 +924,7 @@
         </w:rPr>
         <w:t xml:space="preserve">: </w:t>
       </w:r>
-      <w:hyperlink r:id="rId18" w:history="1">
+      <w:hyperlink r:id="rId19" w:history="1">
         <w:r>
           <w:rPr>
             <w:rStyle w:val="Hyperlink"/>
@@ -847,7 +949,7 @@
         </w:rPr>
         <w:t xml:space="preserve">Tiểu trình GPU : </w:t>
       </w:r>
-      <w:hyperlink r:id="rId19" w:tgtFrame="_blank" w:history="1">
+      <w:hyperlink r:id="rId20" w:tgtFrame="_blank" w:history="1">
         <w:r>
           <w:rPr>
             <w:rStyle w:val="Hyperlink"/>
@@ -892,7 +994,7 @@
           <w:lang w:val="fr-FR"/>
         </w:rPr>
       </w:pPr>
-      <w:hyperlink r:id="rId20" w:history="1">
+      <w:hyperlink r:id="rId21" w:history="1">
         <w:r>
           <w:rPr>
             <w:rStyle w:val="Hyperlink"/>
@@ -974,7 +1076,7 @@
         </w:rPr>
         <w:t xml:space="preserve">Chip Intel – thư viện SSEx : </w:t>
       </w:r>
-      <w:hyperlink r:id="rId21" w:tgtFrame="_blank" w:history="1">
+      <w:hyperlink r:id="rId22" w:tgtFrame="_blank" w:history="1">
         <w:r>
           <w:rPr>
             <w:rStyle w:val="Hyperlink"/>
@@ -998,7 +1100,7 @@
         </w:rPr>
         <w:t xml:space="preserve">Chip ARM – thư viện Neon : </w:t>
       </w:r>
-      <w:hyperlink r:id="rId22" w:tgtFrame="_blank" w:history="1">
+      <w:hyperlink r:id="rId23" w:tgtFrame="_blank" w:history="1">
         <w:r>
           <w:rPr>
             <w:rStyle w:val="Hyperlink"/>

</xml_diff>

<commit_message>
Cập nhật tiến độ, tài liệu, chỉnh sửa lý thuyết
</commit_message>
<xml_diff>
--- a/Links/Reference links.docx
+++ b/Links/Reference links.docx
@@ -669,58 +669,22 @@
         </w:r>
       </w:hyperlink>
     </w:p>
-    <w:bookmarkStart w:id="0" w:name="_GoBack"/>
-    <w:p>
-      <w:pPr>
-        <w:rPr>
-          <w:rFonts w:ascii="Times New Roman" w:hAnsi="Times New Roman" w:cs="Times New Roman"/>
-        </w:rPr>
-      </w:pPr>
-      <w:r>
-        <w:rPr>
-          <w:rFonts w:ascii="Times New Roman" w:hAnsi="Times New Roman" w:cs="Times New Roman"/>
-        </w:rPr>
-        <w:fldChar w:fldCharType="begin"/>
-      </w:r>
-      <w:r>
-        <w:rPr>
-          <w:rFonts w:ascii="Times New Roman" w:hAnsi="Times New Roman" w:cs="Times New Roman"/>
-        </w:rPr>
-        <w:instrText xml:space="preserve"> HYPERLINK "</w:instrText>
-      </w:r>
-      <w:r>
-        <w:rPr>
-          <w:rFonts w:ascii="Times New Roman" w:hAnsi="Times New Roman" w:cs="Times New Roman"/>
-        </w:rPr>
-        <w:instrText>https://www.mpich.org/static/docs/v3.2/</w:instrText>
-      </w:r>
-      <w:r>
-        <w:rPr>
-          <w:rFonts w:ascii="Times New Roman" w:hAnsi="Times New Roman" w:cs="Times New Roman"/>
-        </w:rPr>
-        <w:instrText xml:space="preserve">" </w:instrText>
-      </w:r>
-      <w:r>
-        <w:rPr>
-          <w:rFonts w:ascii="Times New Roman" w:hAnsi="Times New Roman" w:cs="Times New Roman"/>
-        </w:rPr>
-        <w:fldChar w:fldCharType="separate"/>
-      </w:r>
-      <w:r>
-        <w:rPr>
-          <w:rStyle w:val="Hyperlink"/>
-          <w:rFonts w:ascii="Times New Roman" w:hAnsi="Times New Roman" w:cs="Times New Roman"/>
-        </w:rPr>
-        <w:t>https://www.mpich.org/static/docs/v3.2/</w:t>
-      </w:r>
-      <w:r>
-        <w:rPr>
-          <w:rFonts w:ascii="Times New Roman" w:hAnsi="Times New Roman" w:cs="Times New Roman"/>
-        </w:rPr>
-        <w:fldChar w:fldCharType="end"/>
-      </w:r>
-    </w:p>
-    <w:bookmarkEnd w:id="0"/>
+    <w:p>
+      <w:pPr>
+        <w:rPr>
+          <w:rFonts w:ascii="Times New Roman" w:hAnsi="Times New Roman" w:cs="Times New Roman"/>
+        </w:rPr>
+      </w:pPr>
+      <w:hyperlink r:id="rId17" w:history="1">
+        <w:r>
+          <w:rPr>
+            <w:rStyle w:val="Hyperlink"/>
+            <w:rFonts w:ascii="Times New Roman" w:hAnsi="Times New Roman" w:cs="Times New Roman"/>
+          </w:rPr>
+          <w:t>https://www.mpich.org/static/docs/v3.2/</w:t>
+        </w:r>
+      </w:hyperlink>
+    </w:p>
     <w:p>
       <w:pPr>
         <w:rPr>
@@ -804,7 +768,7 @@
         </w:rPr>
         <w:t xml:space="preserve">: </w:t>
       </w:r>
-      <w:hyperlink r:id="rId17" w:history="1">
+      <w:hyperlink r:id="rId18" w:history="1">
         <w:r>
           <w:rPr>
             <w:rStyle w:val="Hyperlink"/>
@@ -827,7 +791,31 @@
         <w:tab/>
         <w:t xml:space="preserve">   </w:t>
       </w:r>
-      <w:hyperlink r:id="rId18" w:history="1">
+      <w:hyperlink r:id="rId19" w:history="1">
+        <w:r>
+          <w:rPr>
+            <w:rStyle w:val="Hyperlink"/>
+            <w:rFonts w:ascii="Times New Roman" w:hAnsi="Times New Roman" w:cs="Times New Roman"/>
+          </w:rPr>
+          <w:t>https://computing.llnl.gov/tutorials/openMP/exercise.html</w:t>
+        </w:r>
+      </w:hyperlink>
+    </w:p>
+    <w:p>
+      <w:pPr>
+        <w:rPr>
+          <w:rStyle w:val="Hyperlink"/>
+          <w:rFonts w:ascii="Times New Roman" w:hAnsi="Times New Roman" w:cs="Times New Roman"/>
+        </w:rPr>
+      </w:pPr>
+      <w:r>
+        <w:rPr>
+          <w:rFonts w:ascii="Times New Roman" w:hAnsi="Times New Roman" w:cs="Times New Roman"/>
+        </w:rPr>
+        <w:tab/>
+        <w:t xml:space="preserve">   </w:t>
+      </w:r>
+      <w:hyperlink r:id="rId20" w:history="1">
         <w:r>
           <w:rPr>
             <w:rStyle w:val="Hyperlink"/>
@@ -843,6 +831,8 @@
           <w:rFonts w:ascii="Times New Roman" w:hAnsi="Times New Roman" w:cs="Times New Roman"/>
         </w:rPr>
       </w:pPr>
+      <w:bookmarkStart w:id="0" w:name="_GoBack"/>
+      <w:bookmarkEnd w:id="0"/>
     </w:p>
     <w:p>
       <w:pPr>
@@ -924,7 +914,7 @@
         </w:rPr>
         <w:t xml:space="preserve">: </w:t>
       </w:r>
-      <w:hyperlink r:id="rId19" w:history="1">
+      <w:hyperlink r:id="rId21" w:history="1">
         <w:r>
           <w:rPr>
             <w:rStyle w:val="Hyperlink"/>
@@ -949,7 +939,7 @@
         </w:rPr>
         <w:t xml:space="preserve">Tiểu trình GPU : </w:t>
       </w:r>
-      <w:hyperlink r:id="rId20" w:tgtFrame="_blank" w:history="1">
+      <w:hyperlink r:id="rId22" w:tgtFrame="_blank" w:history="1">
         <w:r>
           <w:rPr>
             <w:rStyle w:val="Hyperlink"/>
@@ -994,7 +984,7 @@
           <w:lang w:val="fr-FR"/>
         </w:rPr>
       </w:pPr>
-      <w:hyperlink r:id="rId21" w:history="1">
+      <w:hyperlink r:id="rId23" w:history="1">
         <w:r>
           <w:rPr>
             <w:rStyle w:val="Hyperlink"/>
@@ -1076,7 +1066,7 @@
         </w:rPr>
         <w:t xml:space="preserve">Chip Intel – thư viện SSEx : </w:t>
       </w:r>
-      <w:hyperlink r:id="rId22" w:tgtFrame="_blank" w:history="1">
+      <w:hyperlink r:id="rId24" w:tgtFrame="_blank" w:history="1">
         <w:r>
           <w:rPr>
             <w:rStyle w:val="Hyperlink"/>
@@ -1100,7 +1090,7 @@
         </w:rPr>
         <w:t xml:space="preserve">Chip ARM – thư viện Neon : </w:t>
       </w:r>
-      <w:hyperlink r:id="rId23" w:tgtFrame="_blank" w:history="1">
+      <w:hyperlink r:id="rId25" w:tgtFrame="_blank" w:history="1">
         <w:r>
           <w:rPr>
             <w:rStyle w:val="Hyperlink"/>

</xml_diff>

<commit_message>
Cập nhật tài liệu, cập nhật tiến độ - giai đoạn 4 - lần 4
</commit_message>
<xml_diff>
--- a/Links/Reference links.docx
+++ b/Links/Reference links.docx
@@ -520,6 +520,24 @@
           <w:rFonts w:ascii="Times New Roman" w:hAnsi="Times New Roman" w:cs="Times New Roman"/>
         </w:rPr>
       </w:pPr>
+      <w:hyperlink r:id="rId14" w:history="1">
+        <w:r>
+          <w:rPr>
+            <w:rStyle w:val="Hyperlink"/>
+            <w:rFonts w:ascii="Times New Roman" w:hAnsi="Times New Roman" w:cs="Times New Roman"/>
+          </w:rPr>
+          <w:t>https://www.cs.cmu.edu/afs/cs/academic/class/15668-s11/www/cuda-doc/html/modules.html</w:t>
+        </w:r>
+      </w:hyperlink>
+    </w:p>
+    <w:p>
+      <w:pPr>
+        <w:rPr>
+          <w:rFonts w:ascii="Times New Roman" w:hAnsi="Times New Roman" w:cs="Times New Roman"/>
+        </w:rPr>
+      </w:pPr>
+      <w:bookmarkStart w:id="0" w:name="_GoBack"/>
+      <w:bookmarkEnd w:id="0"/>
     </w:p>
     <w:p>
       <w:pPr>
@@ -590,7 +608,7 @@
         </w:rPr>
         <w:t xml:space="preserve"> : </w:t>
       </w:r>
-      <w:hyperlink r:id="rId14" w:history="1">
+      <w:hyperlink r:id="rId15" w:history="1">
         <w:r>
           <w:rPr>
             <w:rStyle w:val="Hyperlink"/>
@@ -612,10 +630,11 @@
         <w:rPr>
           <w:rFonts w:ascii="Times New Roman" w:hAnsi="Times New Roman" w:cs="Times New Roman"/>
         </w:rPr>
+        <w:lastRenderedPageBreak/>
         <w:tab/>
         <w:t xml:space="preserve">   </w:t>
       </w:r>
-      <w:hyperlink r:id="rId15" w:history="1">
+      <w:hyperlink r:id="rId16" w:history="1">
         <w:r>
           <w:rPr>
             <w:rStyle w:val="Hyperlink"/>
@@ -649,7 +668,6 @@
           <w:sz w:val="28"/>
           <w:szCs w:val="28"/>
         </w:rPr>
-        <w:lastRenderedPageBreak/>
         <w:t>Secondary</w:t>
       </w:r>
     </w:p>
@@ -659,7 +677,7 @@
           <w:rFonts w:ascii="Times New Roman" w:hAnsi="Times New Roman" w:cs="Times New Roman"/>
         </w:rPr>
       </w:pPr>
-      <w:hyperlink r:id="rId16" w:history="1">
+      <w:hyperlink r:id="rId17" w:history="1">
         <w:r>
           <w:rPr>
             <w:rStyle w:val="Hyperlink"/>
@@ -675,7 +693,7 @@
           <w:rFonts w:ascii="Times New Roman" w:hAnsi="Times New Roman" w:cs="Times New Roman"/>
         </w:rPr>
       </w:pPr>
-      <w:hyperlink r:id="rId17" w:history="1">
+      <w:hyperlink r:id="rId18" w:history="1">
         <w:r>
           <w:rPr>
             <w:rStyle w:val="Hyperlink"/>
@@ -768,7 +786,7 @@
         </w:rPr>
         <w:t xml:space="preserve">: </w:t>
       </w:r>
-      <w:hyperlink r:id="rId18" w:history="1">
+      <w:hyperlink r:id="rId19" w:history="1">
         <w:r>
           <w:rPr>
             <w:rStyle w:val="Hyperlink"/>
@@ -791,7 +809,7 @@
         <w:tab/>
         <w:t xml:space="preserve">   </w:t>
       </w:r>
-      <w:hyperlink r:id="rId19" w:history="1">
+      <w:hyperlink r:id="rId20" w:history="1">
         <w:r>
           <w:rPr>
             <w:rStyle w:val="Hyperlink"/>
@@ -815,7 +833,7 @@
         <w:tab/>
         <w:t xml:space="preserve">   </w:t>
       </w:r>
-      <w:hyperlink r:id="rId20" w:history="1">
+      <w:hyperlink r:id="rId21" w:history="1">
         <w:r>
           <w:rPr>
             <w:rStyle w:val="Hyperlink"/>
@@ -831,8 +849,6 @@
           <w:rFonts w:ascii="Times New Roman" w:hAnsi="Times New Roman" w:cs="Times New Roman"/>
         </w:rPr>
       </w:pPr>
-      <w:bookmarkStart w:id="0" w:name="_GoBack"/>
-      <w:bookmarkEnd w:id="0"/>
     </w:p>
     <w:p>
       <w:pPr>
@@ -914,7 +930,7 @@
         </w:rPr>
         <w:t xml:space="preserve">: </w:t>
       </w:r>
-      <w:hyperlink r:id="rId21" w:history="1">
+      <w:hyperlink r:id="rId22" w:history="1">
         <w:r>
           <w:rPr>
             <w:rStyle w:val="Hyperlink"/>
@@ -939,7 +955,7 @@
         </w:rPr>
         <w:t xml:space="preserve">Tiểu trình GPU : </w:t>
       </w:r>
-      <w:hyperlink r:id="rId22" w:tgtFrame="_blank" w:history="1">
+      <w:hyperlink r:id="rId23" w:tgtFrame="_blank" w:history="1">
         <w:r>
           <w:rPr>
             <w:rStyle w:val="Hyperlink"/>
@@ -984,7 +1000,7 @@
           <w:lang w:val="fr-FR"/>
         </w:rPr>
       </w:pPr>
-      <w:hyperlink r:id="rId23" w:history="1">
+      <w:hyperlink r:id="rId24" w:history="1">
         <w:r>
           <w:rPr>
             <w:rStyle w:val="Hyperlink"/>
@@ -1066,7 +1082,7 @@
         </w:rPr>
         <w:t xml:space="preserve">Chip Intel – thư viện SSEx : </w:t>
       </w:r>
-      <w:hyperlink r:id="rId24" w:tgtFrame="_blank" w:history="1">
+      <w:hyperlink r:id="rId25" w:tgtFrame="_blank" w:history="1">
         <w:r>
           <w:rPr>
             <w:rStyle w:val="Hyperlink"/>
@@ -1090,7 +1106,7 @@
         </w:rPr>
         <w:t xml:space="preserve">Chip ARM – thư viện Neon : </w:t>
       </w:r>
-      <w:hyperlink r:id="rId25" w:tgtFrame="_blank" w:history="1">
+      <w:hyperlink r:id="rId26" w:tgtFrame="_blank" w:history="1">
         <w:r>
           <w:rPr>
             <w:rStyle w:val="Hyperlink"/>

</xml_diff>

<commit_message>
Thêm link tài liệu về openCV
</commit_message>
<xml_diff>
--- a/Links/Reference links.docx
+++ b/Links/Reference links.docx
@@ -536,8 +536,6 @@
           <w:rFonts w:ascii="Times New Roman" w:hAnsi="Times New Roman" w:cs="Times New Roman"/>
         </w:rPr>
       </w:pPr>
-      <w:bookmarkStart w:id="0" w:name="_GoBack"/>
-      <w:bookmarkEnd w:id="0"/>
     </w:p>
     <w:p>
       <w:pPr>
@@ -846,9 +844,12 @@
     <w:p>
       <w:pPr>
         <w:rPr>
-          <w:rFonts w:ascii="Times New Roman" w:hAnsi="Times New Roman" w:cs="Times New Roman"/>
-        </w:rPr>
-      </w:pPr>
+          <w:rStyle w:val="Hyperlink"/>
+          <w:rFonts w:ascii="Times New Roman" w:hAnsi="Times New Roman" w:cs="Times New Roman"/>
+        </w:rPr>
+      </w:pPr>
+      <w:bookmarkStart w:id="0" w:name="_GoBack"/>
+      <w:bookmarkEnd w:id="0"/>
     </w:p>
     <w:p>
       <w:pPr>
@@ -860,6 +861,105 @@
         <w:ind w:left="360"/>
         <w:rPr>
           <w:rFonts w:ascii="Times New Roman" w:hAnsi="Times New Roman" w:cs="Times New Roman"/>
+          <w:sz w:val="28"/>
+          <w:szCs w:val="28"/>
+        </w:rPr>
+      </w:pPr>
+      <w:r>
+        <w:rPr>
+          <w:rFonts w:ascii="Times New Roman" w:hAnsi="Times New Roman" w:cs="Times New Roman"/>
+          <w:b/>
+          <w:sz w:val="28"/>
+          <w:szCs w:val="28"/>
+        </w:rPr>
+        <w:t>OpenCV</w:t>
+      </w:r>
+    </w:p>
+    <w:p>
+      <w:pPr>
+        <w:pStyle w:val="ListParagraph"/>
+        <w:numPr>
+          <w:ilvl w:val="0"/>
+          <w:numId w:val="11"/>
+        </w:numPr>
+        <w:rPr>
+          <w:rFonts w:ascii="Times New Roman" w:hAnsi="Times New Roman" w:cs="Times New Roman"/>
+          <w:sz w:val="28"/>
+          <w:szCs w:val="28"/>
+        </w:rPr>
+      </w:pPr>
+      <w:r>
+        <w:rPr>
+          <w:rFonts w:ascii="Times New Roman" w:hAnsi="Times New Roman" w:cs="Times New Roman"/>
+          <w:b/>
+          <w:i/>
+        </w:rPr>
+        <w:t>Official</w:t>
+      </w:r>
+    </w:p>
+    <w:p>
+      <w:pPr>
+        <w:rPr>
+          <w:rFonts w:ascii="Times New Roman" w:hAnsi="Times New Roman" w:cs="Times New Roman"/>
+        </w:rPr>
+      </w:pPr>
+      <w:r>
+        <w:rPr>
+          <w:rFonts w:ascii="Times New Roman" w:hAnsi="Times New Roman" w:cs="Times New Roman"/>
+          <w:i/>
+          <w:color w:val="FF0000"/>
+          <w:u w:val="single"/>
+        </w:rPr>
+        <w:t>Tutorial</w:t>
+      </w:r>
+      <w:r>
+        <w:rPr>
+          <w:rFonts w:ascii="Times New Roman" w:hAnsi="Times New Roman" w:cs="Times New Roman"/>
+          <w:color w:val="FF0000"/>
+        </w:rPr>
+        <w:t xml:space="preserve"> </w:t>
+      </w:r>
+      <w:r>
+        <w:rPr>
+          <w:rFonts w:ascii="Times New Roman" w:hAnsi="Times New Roman" w:cs="Times New Roman"/>
+        </w:rPr>
+        <w:t>:</w:t>
+      </w:r>
+      <w:r>
+        <w:rPr>
+          <w:rFonts w:ascii="Times New Roman" w:hAnsi="Times New Roman" w:cs="Times New Roman"/>
+        </w:rPr>
+        <w:t xml:space="preserve"> </w:t>
+      </w:r>
+      <w:hyperlink r:id="rId22" w:history="1">
+        <w:r>
+          <w:rPr>
+            <w:rStyle w:val="Hyperlink"/>
+            <w:rFonts w:ascii="Times New Roman" w:hAnsi="Times New Roman" w:cs="Times New Roman"/>
+          </w:rPr>
+          <w:t>http://docs.opencv.org/2.4/doc/tutorials/tutorials.html</w:t>
+        </w:r>
+      </w:hyperlink>
+    </w:p>
+    <w:p>
+      <w:pPr>
+        <w:rPr>
+          <w:rFonts w:ascii="Times New Roman" w:hAnsi="Times New Roman" w:cs="Times New Roman"/>
+          <w:sz w:val="28"/>
+          <w:szCs w:val="28"/>
+        </w:rPr>
+      </w:pPr>
+    </w:p>
+    <w:p>
+      <w:pPr>
+        <w:pStyle w:val="ListParagraph"/>
+        <w:numPr>
+          <w:ilvl w:val="0"/>
+          <w:numId w:val="2"/>
+        </w:numPr>
+        <w:ind w:left="360"/>
+        <w:rPr>
+          <w:rFonts w:ascii="Times New Roman" w:hAnsi="Times New Roman" w:cs="Times New Roman"/>
           <w:b/>
           <w:sz w:val="28"/>
           <w:szCs w:val="28"/>
@@ -930,7 +1030,7 @@
         </w:rPr>
         <w:t xml:space="preserve">: </w:t>
       </w:r>
-      <w:hyperlink r:id="rId22" w:history="1">
+      <w:hyperlink r:id="rId23" w:history="1">
         <w:r>
           <w:rPr>
             <w:rStyle w:val="Hyperlink"/>
@@ -955,7 +1055,7 @@
         </w:rPr>
         <w:t xml:space="preserve">Tiểu trình GPU : </w:t>
       </w:r>
-      <w:hyperlink r:id="rId23" w:tgtFrame="_blank" w:history="1">
+      <w:hyperlink r:id="rId24" w:tgtFrame="_blank" w:history="1">
         <w:r>
           <w:rPr>
             <w:rStyle w:val="Hyperlink"/>
@@ -1000,7 +1100,7 @@
           <w:lang w:val="fr-FR"/>
         </w:rPr>
       </w:pPr>
-      <w:hyperlink r:id="rId24" w:history="1">
+      <w:hyperlink r:id="rId25" w:history="1">
         <w:r>
           <w:rPr>
             <w:rStyle w:val="Hyperlink"/>
@@ -1082,7 +1182,7 @@
         </w:rPr>
         <w:t xml:space="preserve">Chip Intel – thư viện SSEx : </w:t>
       </w:r>
-      <w:hyperlink r:id="rId25" w:tgtFrame="_blank" w:history="1">
+      <w:hyperlink r:id="rId26" w:tgtFrame="_blank" w:history="1">
         <w:r>
           <w:rPr>
             <w:rStyle w:val="Hyperlink"/>
@@ -1106,7 +1206,7 @@
         </w:rPr>
         <w:t xml:space="preserve">Chip ARM – thư viện Neon : </w:t>
       </w:r>
-      <w:hyperlink r:id="rId26" w:tgtFrame="_blank" w:history="1">
+      <w:hyperlink r:id="rId27" w:tgtFrame="_blank" w:history="1">
         <w:r>
           <w:rPr>
             <w:rStyle w:val="Hyperlink"/>
@@ -1150,8 +1250,8 @@
   <w:abstractNum w:abstractNumId="0" w15:restartNumberingAfterBreak="0">
     <w:nsid w:val="06A21432"/>
     <w:multiLevelType w:val="hybridMultilevel"/>
-    <w:tmpl w:val="FEE43272"/>
-    <w:lvl w:ilvl="0" w:tplc="0409000F">
+    <w:tmpl w:val="B59488E8"/>
+    <w:lvl w:ilvl="0" w:tplc="C3925BF4">
       <w:start w:val="1"/>
       <w:numFmt w:val="decimal"/>
       <w:lvlText w:val="%1."/>
@@ -1161,6 +1261,7 @@
       </w:pPr>
       <w:rPr>
         <w:rFonts w:hint="default"/>
+        <w:b/>
       </w:rPr>
     </w:lvl>
     <w:lvl w:ilvl="1" w:tplc="A64C4CB8">
@@ -2060,6 +2161,99 @@
       <w:lvlJc w:val="right"/>
       <w:pPr>
         <w:ind w:left="7206" w:hanging="180"/>
+      </w:pPr>
+    </w:lvl>
+  </w:abstractNum>
+  <w:abstractNum w:abstractNumId="10" w15:restartNumberingAfterBreak="0">
+    <w:nsid w:val="7B23467F"/>
+    <w:multiLevelType w:val="hybridMultilevel"/>
+    <w:tmpl w:val="96165FF2"/>
+    <w:lvl w:ilvl="0" w:tplc="43EE69E4">
+      <w:start w:val="1"/>
+      <w:numFmt w:val="lowerLetter"/>
+      <w:lvlText w:val="%1)"/>
+      <w:lvlJc w:val="left"/>
+      <w:pPr>
+        <w:ind w:left="720" w:hanging="360"/>
+      </w:pPr>
+      <w:rPr>
+        <w:rFonts w:hint="default"/>
+        <w:b/>
+        <w:i/>
+        <w:sz w:val="22"/>
+        <w:szCs w:val="22"/>
+      </w:rPr>
+    </w:lvl>
+    <w:lvl w:ilvl="1" w:tplc="04090019" w:tentative="1">
+      <w:start w:val="1"/>
+      <w:numFmt w:val="lowerLetter"/>
+      <w:lvlText w:val="%2."/>
+      <w:lvlJc w:val="left"/>
+      <w:pPr>
+        <w:ind w:left="1440" w:hanging="360"/>
+      </w:pPr>
+    </w:lvl>
+    <w:lvl w:ilvl="2" w:tplc="0409001B" w:tentative="1">
+      <w:start w:val="1"/>
+      <w:numFmt w:val="lowerRoman"/>
+      <w:lvlText w:val="%3."/>
+      <w:lvlJc w:val="right"/>
+      <w:pPr>
+        <w:ind w:left="2160" w:hanging="180"/>
+      </w:pPr>
+    </w:lvl>
+    <w:lvl w:ilvl="3" w:tplc="0409000F" w:tentative="1">
+      <w:start w:val="1"/>
+      <w:numFmt w:val="decimal"/>
+      <w:lvlText w:val="%4."/>
+      <w:lvlJc w:val="left"/>
+      <w:pPr>
+        <w:ind w:left="2880" w:hanging="360"/>
+      </w:pPr>
+    </w:lvl>
+    <w:lvl w:ilvl="4" w:tplc="04090019" w:tentative="1">
+      <w:start w:val="1"/>
+      <w:numFmt w:val="lowerLetter"/>
+      <w:lvlText w:val="%5."/>
+      <w:lvlJc w:val="left"/>
+      <w:pPr>
+        <w:ind w:left="3600" w:hanging="360"/>
+      </w:pPr>
+    </w:lvl>
+    <w:lvl w:ilvl="5" w:tplc="0409001B" w:tentative="1">
+      <w:start w:val="1"/>
+      <w:numFmt w:val="lowerRoman"/>
+      <w:lvlText w:val="%6."/>
+      <w:lvlJc w:val="right"/>
+      <w:pPr>
+        <w:ind w:left="4320" w:hanging="180"/>
+      </w:pPr>
+    </w:lvl>
+    <w:lvl w:ilvl="6" w:tplc="0409000F" w:tentative="1">
+      <w:start w:val="1"/>
+      <w:numFmt w:val="decimal"/>
+      <w:lvlText w:val="%7."/>
+      <w:lvlJc w:val="left"/>
+      <w:pPr>
+        <w:ind w:left="5040" w:hanging="360"/>
+      </w:pPr>
+    </w:lvl>
+    <w:lvl w:ilvl="7" w:tplc="04090019" w:tentative="1">
+      <w:start w:val="1"/>
+      <w:numFmt w:val="lowerLetter"/>
+      <w:lvlText w:val="%8."/>
+      <w:lvlJc w:val="left"/>
+      <w:pPr>
+        <w:ind w:left="5760" w:hanging="360"/>
+      </w:pPr>
+    </w:lvl>
+    <w:lvl w:ilvl="8" w:tplc="0409001B" w:tentative="1">
+      <w:start w:val="1"/>
+      <w:numFmt w:val="lowerRoman"/>
+      <w:lvlText w:val="%9."/>
+      <w:lvlJc w:val="right"/>
+      <w:pPr>
+        <w:ind w:left="6480" w:hanging="180"/>
       </w:pPr>
     </w:lvl>
   </w:abstractNum>
@@ -2092,6 +2286,9 @@
   </w:num>
   <w:num w:numId="10">
     <w:abstractNumId w:val="2"/>
+  </w:num>
+  <w:num w:numId="11">
+    <w:abstractNumId w:val="10"/>
   </w:num>
 </w:numbering>
 </file>

</xml_diff>